<commit_message>
1-14- 12 30 am
</commit_message>
<xml_diff>
--- a/static/resumes/revised_resume.docx
+++ b/static/resumes/revised_resume.docx
@@ -9,9 +9,10 @@
     </w:p>
     <w:p>
       <w:r>
-        <w:t>454 S Catalina St., Los Angeles, CA 90020 | (213) 433-4445 |</w:t>
+        <w:t>454 S Catalina St., Los Angeles, CA 90020 | (213) 433-4445</w:t>
       </w:r>
     </w:p>
+    <w:p/>
     <w:p>
       <w:r>
         <w:t>EDUCATION</w:t>
@@ -19,24 +20,38 @@
     </w:p>
     <w:p>
       <w:r>
-        <w:t>M.S. in Statistics (Actuarial Science Concentration), California State University, East Bay (Online - Part time) - Expected Completion: May 2026. GPA: 3.6</w:t>
+        <w:t>Master of Science in Statistics, Concentration in Actuarial Science, California State University, East Bay, Expected completion: May 2026 (part-time online)</w:t>
+      </w:r>
+    </w:p>
+    <w:p>
+      <w:r>
+        <w:t>GPA: 3.6</w:t>
+      </w:r>
+    </w:p>
+    <w:p>
+      <w:r>
+        <w:t>Bachelor of Science in Business Administration, University of California, Berkeley</w:t>
       </w:r>
     </w:p>
     <w:p/>
     <w:p>
       <w:r>
-        <w:t>B.S. in Business Administration, University of California, Berkeley</w:t>
-      </w:r>
-    </w:p>
-    <w:p/>
-    <w:p>
-      <w:r>
-        <w:t>CERTIFICATIONS</w:t>
+        <w:t>ACTUARIAL EXAMS PASSED</w:t>
       </w:r>
     </w:p>
     <w:p>
       <w:r>
-        <w:t>Actuarial Exams Passed: Probability (P), Financial Mathematics (FM), Fundamentals of Actuarial Mathematics (FAM)</w:t>
+        <w:t>• Probability (P)</w:t>
+      </w:r>
+    </w:p>
+    <w:p>
+      <w:r>
+        <w:t>• Financial Mathematics (FM)</w:t>
+      </w:r>
+    </w:p>
+    <w:p>
+      <w:r>
+        <w:t>• Fundamentals of Actuarial Mathematics (FAM)</w:t>
       </w:r>
     </w:p>
     <w:p/>
@@ -47,43 +62,33 @@
     </w:p>
     <w:p>
       <w:r>
-        <w:t>Actuarial Consultant (Freelance)</w:t>
+        <w:t>Freelance Data Scientist, Fiverr.com/Upwork.com, July 2024 - Present</w:t>
       </w:r>
     </w:p>
     <w:p>
       <w:r>
-        <w:t>Fiverr.com/Upwork.com | 07/2024 – Present</w:t>
+        <w:t>• Delivered statistical analysis, predictive modeling solutions for clients in various industries</w:t>
       </w:r>
     </w:p>
     <w:p>
       <w:r>
-        <w:t>- Delivered statistical analysis and predictive modeling solutions to various industry clients.</w:t>
-      </w:r>
-    </w:p>
-    <w:p>
-      <w:r>
-        <w:t>- Devised AI-empowered strategies for enhancing client services.</w:t>
+        <w:t>• Provided insights on AI powered strategies for optimization</w:t>
       </w:r>
     </w:p>
     <w:p/>
     <w:p>
       <w:r>
-        <w:t>Casualty Actuarial Society Student Central Summer Program</w:t>
+        <w:t>Summer Intern, Casualty Actuarial Society, June 2025 - August 2025</w:t>
       </w:r>
     </w:p>
     <w:p>
       <w:r>
-        <w:t>Casualty Actuarial Society | 06/2025 – 08/2025</w:t>
+        <w:t>• Participated in an eight-week interactive learning program focusing on property and casualty insurance</w:t>
       </w:r>
     </w:p>
     <w:p>
       <w:r>
-        <w:t>- Participated in an eight-week professional program, developing skills needed for property and casualty insurance.</w:t>
-      </w:r>
-    </w:p>
-    <w:p>
-      <w:r>
-        <w:t>- Gained comprehensive knowledge in Data Visualization, Ratemaking, Reserving, Predictive Modeling, and Business Communication.</w:t>
+        <w:t>• Gained exposure to different areas such as data visualization, ratemaking, reserving, predictive modeling</w:t>
       </w:r>
     </w:p>
     <w:p/>
@@ -94,54 +99,54 @@
     </w:p>
     <w:p>
       <w:r>
-        <w:t>Actuarial Case Competition, Traveler’s 2025</w:t>
+        <w:t>Reinsurance Analysis Project, Traveler’s 2025 Actuarial Case Competition, Spring 2025</w:t>
       </w:r>
     </w:p>
     <w:p>
       <w:r>
-        <w:t>- Used actuarial methods to estimate prospective premiums and losses based on historical data.</w:t>
+        <w:t>• Utilized actuarial methods to assess future premiums and losses based on historical data</w:t>
       </w:r>
     </w:p>
     <w:p>
       <w:r>
-        <w:t>- Offered strategic recommendations for market expansion consistent with company risk constraints.</w:t>
+        <w:t>• Proposed reinsurance quotes and treaty structures enhancing the target market while ensuring risk tolerance alignment</w:t>
       </w:r>
     </w:p>
     <w:p/>
     <w:p>
       <w:r>
-        <w:t>Regression Modeling, California State University, East Bay | Spring 2024</w:t>
+        <w:t>Regression Modeling Project, California State University, East Bay, Spring 2024</w:t>
       </w:r>
     </w:p>
     <w:p>
       <w:r>
-        <w:t>- Developed a predictive multiple linear regression model in R for medical expenses.</w:t>
+        <w:t>• Optimized a multiple linear regression model using R for medical expenses prediction</w:t>
       </w:r>
     </w:p>
     <w:p>
       <w:r>
-        <w:t>- Used EDA, feature selection, and visualization for accurate predictions.</w:t>
+        <w:t>• Performed Exploratory Data Analysis (EDA), feature selection for accurate and effective predictions</w:t>
       </w:r>
     </w:p>
     <w:p/>
     <w:p>
       <w:r>
-        <w:t>SKILLS</w:t>
+        <w:t>TECHNICAL SKILLS</w:t>
       </w:r>
     </w:p>
     <w:p>
       <w:r>
-        <w:t>- Programming: Python, R, SQL, SAS, Microsoft Excel, Power BI, Tableau, Flask, Web App Development</w:t>
+        <w:t>• Programming &amp; Tools: Python, R, SQL, SAS, Microsoft Excel, Power BI, Tableau, Flask, Web App Development</w:t>
       </w:r>
     </w:p>
     <w:p>
       <w:r>
-        <w:t>- Data Science: Data Mining, NLP, Keras, TensorFlow, Pytorch, LangChain, Hugging Face</w:t>
+        <w:t>• Data Science &amp; Machine Learning: Data Mining, NLP, Keras, TensorFlow, Pytorch, LangChain, Hugging Face</w:t>
       </w:r>
     </w:p>
     <w:p>
       <w:r>
-        <w:t>- Cloud Computing: Azure, AWS Sagemaker, Google Vertex AI</w:t>
+        <w:t>• Cloud Computing: Azure, AWS Sagemaker, Google Vertex AI</w:t>
       </w:r>
     </w:p>
     <w:sectPr>

</xml_diff>

<commit_message>
1-28-2026  Updates to resume templates and editor functionality
</commit_message>
<xml_diff>
--- a/static/resumes/revised_resume.docx
+++ b/static/resumes/revised_resume.docx
@@ -4,7 +4,7 @@
   <w:body>
     <w:p>
       <w:r>
-        <w:t>YARON LIDGI</w:t>
+        <w:t>RON LIDGI</w:t>
       </w:r>
     </w:p>
     <w:p>
@@ -20,17 +20,33 @@
     </w:p>
     <w:p>
       <w:r>
-        <w:t>Master of Science in Statistics, Concentration in Actuarial Science, California State University, East Bay, Expected completion: May 2026 (part-time online)</w:t>
+        <w:t>B.S. Business Administration</w:t>
+      </w:r>
+    </w:p>
+    <w:p>
+      <w:r>
+        <w:t>University of California, Berkeley</w:t>
+      </w:r>
+    </w:p>
+    <w:p/>
+    <w:p>
+      <w:r>
+        <w:t>M.S. Statistics with Actuarial Science Concentration (Online, Part-time)</w:t>
+      </w:r>
+    </w:p>
+    <w:p>
+      <w:r>
+        <w:t>California State University, East Bay</w:t>
+      </w:r>
+    </w:p>
+    <w:p>
+      <w:r>
+        <w:t>Expected Completion: May 2026</w:t>
       </w:r>
     </w:p>
     <w:p>
       <w:r>
         <w:t>GPA: 3.6</w:t>
-      </w:r>
-    </w:p>
-    <w:p>
-      <w:r>
-        <w:t>Bachelor of Science in Business Administration, University of California, Berkeley</w:t>
       </w:r>
     </w:p>
     <w:p/>
@@ -41,54 +57,64 @@
     </w:p>
     <w:p>
       <w:r>
-        <w:t>• Probability (P)</w:t>
+        <w:t>Probability (P)</w:t>
       </w:r>
     </w:p>
     <w:p>
       <w:r>
-        <w:t>• Financial Mathematics (FM)</w:t>
+        <w:t>Financial Mathematics (FM)</w:t>
       </w:r>
     </w:p>
     <w:p>
       <w:r>
-        <w:t>• Fundamentals of Actuarial Mathematics (FAM)</w:t>
+        <w:t>Fundamentals of Actuarial Mathematics (FAM)</w:t>
       </w:r>
     </w:p>
     <w:p/>
     <w:p>
       <w:r>
-        <w:t>EXPERIENCE</w:t>
+        <w:t>PROFESSIONAL EXPERIENCE</w:t>
       </w:r>
     </w:p>
     <w:p>
       <w:r>
-        <w:t>Freelance Data Scientist, Fiverr.com/Upwork.com, July 2024 - Present</w:t>
+        <w:t>Freelance Data Analyst and Actuarial Consultant</w:t>
       </w:r>
     </w:p>
     <w:p>
       <w:r>
-        <w:t>• Delivered statistical analysis, predictive modeling solutions for clients in various industries</w:t>
+        <w:t>Fiverr.com/Upwork.com | July 2024 - Present</w:t>
       </w:r>
     </w:p>
     <w:p>
       <w:r>
-        <w:t>• Provided insights on AI powered strategies for optimization</w:t>
+        <w:t>Delivered statistical analyses and predictive modeling for clients in diverse industries</w:t>
+      </w:r>
+    </w:p>
+    <w:p>
+      <w:r>
+        <w:t>Advised clients on AI-enhanced strategies</w:t>
       </w:r>
     </w:p>
     <w:p/>
     <w:p>
       <w:r>
-        <w:t>Summer Intern, Casualty Actuarial Society, June 2025 - August 2025</w:t>
+        <w:t>Intern</w:t>
       </w:r>
     </w:p>
     <w:p>
       <w:r>
-        <w:t>• Participated in an eight-week interactive learning program focusing on property and casualty insurance</w:t>
+        <w:t>Casualty Actuarial Society | June 2025 - August 2025</w:t>
       </w:r>
     </w:p>
     <w:p>
       <w:r>
-        <w:t>• Gained exposure to different areas such as data visualization, ratemaking, reserving, predictive modeling</w:t>
+        <w:t>Underwent an 8-week professional training program, covering insurance fundamentals</w:t>
+      </w:r>
+    </w:p>
+    <w:p>
+      <w:r>
+        <w:t>Acquired knowledge about property and casualty insurance, Excel, Data Visualization, Ratemaking, Reserving, Predictive Modeling, and essential Soft Skills</w:t>
       </w:r>
     </w:p>
     <w:p/>
@@ -99,33 +125,27 @@
     </w:p>
     <w:p>
       <w:r>
-        <w:t>Reinsurance Analysis Project, Traveler’s 2025 Actuarial Case Competition, Spring 2025</w:t>
+        <w:t>Reinsurance Analysis: Actuarial Case Competition, Traveler’s | Spring 2025</w:t>
       </w:r>
     </w:p>
     <w:p>
       <w:r>
-        <w:t>• Utilized actuarial methods to assess future premiums and losses based on historical data</w:t>
+        <w:t>Estimated prospective premiums and losses using actuarial methods and historical data</w:t>
       </w:r>
     </w:p>
     <w:p>
       <w:r>
-        <w:t>• Proposed reinsurance quotes and treaty structures enhancing the target market while ensuring risk tolerance alignment</w:t>
-      </w:r>
-    </w:p>
-    <w:p/>
-    <w:p>
-      <w:r>
-        <w:t>Regression Modeling Project, California State University, East Bay, Spring 2024</w:t>
+        <w:t>Provided strategic recommendations on reinsurance quotes and treaty structures</w:t>
       </w:r>
     </w:p>
     <w:p>
       <w:r>
-        <w:t>• Optimized a multiple linear regression model using R for medical expenses prediction</w:t>
+        <w:t>Conducted Regression Modeling to predict medical expenses</w:t>
       </w:r>
     </w:p>
     <w:p>
       <w:r>
-        <w:t>• Performed Exploratory Data Analysis (EDA), feature selection for accurate and effective predictions</w:t>
+        <w:t>Applied EDA, feature selection and data visualization for accurate predictions</w:t>
       </w:r>
     </w:p>
     <w:p/>
@@ -136,17 +156,17 @@
     </w:p>
     <w:p>
       <w:r>
-        <w:t>• Programming &amp; Tools: Python, R, SQL, SAS, Microsoft Excel, Power BI, Tableau, Flask, Web App Development</w:t>
+        <w:t>Python, R, SQL, SAS, Microsoft Excel, Power BI, Tableau, Flask, Web App Development</w:t>
       </w:r>
     </w:p>
     <w:p>
       <w:r>
-        <w:t>• Data Science &amp; Machine Learning: Data Mining, NLP, Keras, TensorFlow, Pytorch, LangChain, Hugging Face</w:t>
+        <w:t>Data Science and Machine Learning: Data Mining, NLP, Keras, TensorFlow, Pytorch, LangChain, Hugging Face</w:t>
       </w:r>
     </w:p>
     <w:p>
       <w:r>
-        <w:t>• Cloud Computing: Azure, AWS Sagemaker, Google Vertex AI</w:t>
+        <w:t>Cloud Computing: Azure, AWS Sagemaker, Google Vertex AI</w:t>
       </w:r>
     </w:p>
     <w:sectPr>

</xml_diff>